<commit_message>
changes in notebook react
</commit_message>
<xml_diff>
--- a/Notebook of React.docx
+++ b/Notebook of React.docx
@@ -4411,6 +4411,436 @@
         <w:jc w:val="both"/>
         <w:rPr>
           <w:rFonts w:ascii="Arial" w:hAnsi="Arial" w:cs="Arial"/>
+          <w:color w:val="202124"/>
+          <w:shd w:val="clear" w:color="auto" w:fill="FFFFFF"/>
+        </w:rPr>
+      </w:pPr>
+    </w:p>
+    <w:p>
+      <w:pPr>
+        <w:pStyle w:val="NormalWeb"/>
+        <w:spacing w:before="0" w:beforeAutospacing="0"/>
+        <w:jc w:val="both"/>
+        <w:rPr>
+          <w:rFonts w:ascii="Arial" w:hAnsi="Arial" w:cs="Arial"/>
+          <w:color w:val="202124"/>
+          <w:shd w:val="clear" w:color="auto" w:fill="FFFFFF"/>
+        </w:rPr>
+      </w:pPr>
+    </w:p>
+    <w:p>
+      <w:pPr>
+        <w:pStyle w:val="NormalWeb"/>
+        <w:spacing w:before="0" w:beforeAutospacing="0"/>
+        <w:jc w:val="both"/>
+        <w:rPr>
+          <w:rFonts w:ascii="Arial" w:hAnsi="Arial" w:cs="Arial"/>
+          <w:color w:val="202124"/>
+          <w:shd w:val="clear" w:color="auto" w:fill="FFFFFF"/>
+        </w:rPr>
+      </w:pPr>
+    </w:p>
+    <w:p>
+      <w:pPr>
+        <w:pStyle w:val="NormalWeb"/>
+        <w:spacing w:before="0" w:beforeAutospacing="0"/>
+        <w:jc w:val="both"/>
+        <w:rPr>
+          <w:rFonts w:ascii="Arial" w:hAnsi="Arial" w:cs="Arial"/>
+          <w:color w:val="202124"/>
+          <w:shd w:val="clear" w:color="auto" w:fill="FFFFFF"/>
+        </w:rPr>
+      </w:pPr>
+    </w:p>
+    <w:p>
+      <w:pPr>
+        <w:pStyle w:val="NormalWeb"/>
+        <w:spacing w:before="0" w:beforeAutospacing="0"/>
+        <w:jc w:val="both"/>
+        <w:rPr>
+          <w:rFonts w:ascii="Arial" w:hAnsi="Arial" w:cs="Arial"/>
+          <w:b/>
+          <w:bCs/>
+          <w:color w:val="202124"/>
+          <w:sz w:val="40"/>
+          <w:szCs w:val="40"/>
+          <w:shd w:val="clear" w:color="auto" w:fill="FFFFFF"/>
+        </w:rPr>
+      </w:pPr>
+      <w:r>
+        <w:rPr>
+          <w:rFonts w:ascii="Arial" w:hAnsi="Arial" w:cs="Arial"/>
+          <w:b/>
+          <w:bCs/>
+          <w:color w:val="202124"/>
+          <w:sz w:val="40"/>
+          <w:szCs w:val="40"/>
+          <w:shd w:val="clear" w:color="auto" w:fill="FFFFFF"/>
+        </w:rPr>
+        <w:lastRenderedPageBreak/>
+        <w:t>JEST</w:t>
+      </w:r>
+    </w:p>
+    <w:p>
+      <w:pPr>
+        <w:pStyle w:val="NormalWeb"/>
+        <w:spacing w:before="0" w:beforeAutospacing="0"/>
+        <w:jc w:val="both"/>
+        <w:rPr>
+          <w:rFonts w:ascii="Arial" w:hAnsi="Arial" w:cs="Arial"/>
+          <w:color w:val="202124"/>
+          <w:shd w:val="clear" w:color="auto" w:fill="FFFFFF"/>
+        </w:rPr>
+      </w:pPr>
+      <w:r>
+        <w:rPr>
+          <w:rFonts w:ascii="Arial" w:hAnsi="Arial" w:cs="Arial"/>
+          <w:noProof/>
+          <w:color w:val="202124"/>
+          <w:shd w:val="clear" w:color="auto" w:fill="FFFFFF"/>
+        </w:rPr>
+        <w:drawing>
+          <wp:inline distT="0" distB="0" distL="0" distR="0" wp14:anchorId="7577E0E4" wp14:editId="2A6F367E">
+            <wp:extent cx="5943600" cy="4042410"/>
+            <wp:effectExtent l="0" t="0" r="0" b="0"/>
+            <wp:docPr id="8" name="Picture 8"/>
+            <wp:cNvGraphicFramePr>
+              <a:graphicFrameLocks xmlns:a="http://schemas.openxmlformats.org/drawingml/2006/main" noChangeAspect="1"/>
+            </wp:cNvGraphicFramePr>
+            <a:graphic xmlns:a="http://schemas.openxmlformats.org/drawingml/2006/main">
+              <a:graphicData uri="http://schemas.openxmlformats.org/drawingml/2006/picture">
+                <pic:pic xmlns:pic="http://schemas.openxmlformats.org/drawingml/2006/picture">
+                  <pic:nvPicPr>
+                    <pic:cNvPr id="8" name="Picture 8"/>
+                    <pic:cNvPicPr/>
+                  </pic:nvPicPr>
+                  <pic:blipFill>
+                    <a:blip r:embed="rId16">
+                      <a:extLst>
+                        <a:ext uri="{28A0092B-C50C-407E-A947-70E740481C1C}">
+                          <a14:useLocalDpi xmlns:a14="http://schemas.microsoft.com/office/drawing/2010/main" val="0"/>
+                        </a:ext>
+                      </a:extLst>
+                    </a:blip>
+                    <a:stretch>
+                      <a:fillRect/>
+                    </a:stretch>
+                  </pic:blipFill>
+                  <pic:spPr>
+                    <a:xfrm>
+                      <a:off x="0" y="0"/>
+                      <a:ext cx="5943600" cy="4042410"/>
+                    </a:xfrm>
+                    <a:prstGeom prst="rect">
+                      <a:avLst/>
+                    </a:prstGeom>
+                  </pic:spPr>
+                </pic:pic>
+              </a:graphicData>
+            </a:graphic>
+          </wp:inline>
+        </w:drawing>
+      </w:r>
+    </w:p>
+    <w:p>
+      <w:pPr>
+        <w:pStyle w:val="NormalWeb"/>
+        <w:spacing w:before="0" w:beforeAutospacing="0"/>
+        <w:jc w:val="both"/>
+        <w:rPr>
+          <w:rFonts w:ascii="Arial" w:hAnsi="Arial" w:cs="Arial"/>
+          <w:color w:val="202124"/>
+          <w:shd w:val="clear" w:color="auto" w:fill="FFFFFF"/>
+        </w:rPr>
+      </w:pPr>
+    </w:p>
+    <w:p>
+      <w:pPr>
+        <w:pStyle w:val="NormalWeb"/>
+        <w:spacing w:before="0" w:beforeAutospacing="0"/>
+        <w:jc w:val="both"/>
+        <w:rPr>
+          <w:rFonts w:ascii="Arial" w:hAnsi="Arial" w:cs="Arial"/>
+          <w:color w:val="202124"/>
+          <w:shd w:val="clear" w:color="auto" w:fill="FFFFFF"/>
+        </w:rPr>
+      </w:pPr>
+      <w:r>
+        <w:rPr>
+          <w:rFonts w:ascii="Arial" w:hAnsi="Arial" w:cs="Arial"/>
+          <w:noProof/>
+          <w:color w:val="202124"/>
+          <w:shd w:val="clear" w:color="auto" w:fill="FFFFFF"/>
+        </w:rPr>
+        <w:drawing>
+          <wp:inline distT="0" distB="0" distL="0" distR="0" wp14:anchorId="6CA35F0B" wp14:editId="49929AC9">
+            <wp:extent cx="5943600" cy="3110865"/>
+            <wp:effectExtent l="0" t="0" r="0" b="635"/>
+            <wp:docPr id="6" name="Picture 6"/>
+            <wp:cNvGraphicFramePr>
+              <a:graphicFrameLocks xmlns:a="http://schemas.openxmlformats.org/drawingml/2006/main" noChangeAspect="1"/>
+            </wp:cNvGraphicFramePr>
+            <a:graphic xmlns:a="http://schemas.openxmlformats.org/drawingml/2006/main">
+              <a:graphicData uri="http://schemas.openxmlformats.org/drawingml/2006/picture">
+                <pic:pic xmlns:pic="http://schemas.openxmlformats.org/drawingml/2006/picture">
+                  <pic:nvPicPr>
+                    <pic:cNvPr id="6" name="Picture 6"/>
+                    <pic:cNvPicPr/>
+                  </pic:nvPicPr>
+                  <pic:blipFill>
+                    <a:blip r:embed="rId17" cstate="print">
+                      <a:extLst>
+                        <a:ext uri="{28A0092B-C50C-407E-A947-70E740481C1C}">
+                          <a14:useLocalDpi xmlns:a14="http://schemas.microsoft.com/office/drawing/2010/main" val="0"/>
+                        </a:ext>
+                      </a:extLst>
+                    </a:blip>
+                    <a:stretch>
+                      <a:fillRect/>
+                    </a:stretch>
+                  </pic:blipFill>
+                  <pic:spPr>
+                    <a:xfrm>
+                      <a:off x="0" y="0"/>
+                      <a:ext cx="5943600" cy="3110865"/>
+                    </a:xfrm>
+                    <a:prstGeom prst="rect">
+                      <a:avLst/>
+                    </a:prstGeom>
+                  </pic:spPr>
+                </pic:pic>
+              </a:graphicData>
+            </a:graphic>
+          </wp:inline>
+        </w:drawing>
+      </w:r>
+    </w:p>
+    <w:p>
+      <w:pPr>
+        <w:pStyle w:val="NormalWeb"/>
+        <w:spacing w:before="0" w:beforeAutospacing="0"/>
+        <w:jc w:val="both"/>
+        <w:rPr>
+          <w:rFonts w:ascii="Arial" w:hAnsi="Arial" w:cs="Arial"/>
+          <w:color w:val="202124"/>
+          <w:shd w:val="clear" w:color="auto" w:fill="FFFFFF"/>
+        </w:rPr>
+      </w:pPr>
+    </w:p>
+    <w:p>
+      <w:pPr>
+        <w:pStyle w:val="NormalWeb"/>
+        <w:spacing w:before="0" w:beforeAutospacing="0"/>
+        <w:jc w:val="both"/>
+        <w:rPr>
+          <w:rFonts w:ascii="Arial" w:hAnsi="Arial" w:cs="Arial"/>
+          <w:color w:val="202124"/>
+          <w:shd w:val="clear" w:color="auto" w:fill="FFFFFF"/>
+        </w:rPr>
+      </w:pPr>
+      <w:r>
+        <w:rPr>
+          <w:rFonts w:ascii="Arial" w:hAnsi="Arial" w:cs="Arial"/>
+          <w:noProof/>
+          <w:color w:val="202124"/>
+          <w:shd w:val="clear" w:color="auto" w:fill="FFFFFF"/>
+        </w:rPr>
+        <w:drawing>
+          <wp:inline distT="0" distB="0" distL="0" distR="0" wp14:anchorId="423032F5" wp14:editId="295A5182">
+            <wp:extent cx="5581498" cy="3730540"/>
+            <wp:effectExtent l="0" t="0" r="0" b="3810"/>
+            <wp:docPr id="7" name="Picture 7"/>
+            <wp:cNvGraphicFramePr>
+              <a:graphicFrameLocks xmlns:a="http://schemas.openxmlformats.org/drawingml/2006/main" noChangeAspect="1"/>
+            </wp:cNvGraphicFramePr>
+            <a:graphic xmlns:a="http://schemas.openxmlformats.org/drawingml/2006/main">
+              <a:graphicData uri="http://schemas.openxmlformats.org/drawingml/2006/picture">
+                <pic:pic xmlns:pic="http://schemas.openxmlformats.org/drawingml/2006/picture">
+                  <pic:nvPicPr>
+                    <pic:cNvPr id="7" name="Picture 7"/>
+                    <pic:cNvPicPr/>
+                  </pic:nvPicPr>
+                  <pic:blipFill>
+                    <a:blip r:embed="rId18">
+                      <a:extLst>
+                        <a:ext uri="{28A0092B-C50C-407E-A947-70E740481C1C}">
+                          <a14:useLocalDpi xmlns:a14="http://schemas.microsoft.com/office/drawing/2010/main" val="0"/>
+                        </a:ext>
+                      </a:extLst>
+                    </a:blip>
+                    <a:stretch>
+                      <a:fillRect/>
+                    </a:stretch>
+                  </pic:blipFill>
+                  <pic:spPr>
+                    <a:xfrm>
+                      <a:off x="0" y="0"/>
+                      <a:ext cx="5646496" cy="3773983"/>
+                    </a:xfrm>
+                    <a:prstGeom prst="rect">
+                      <a:avLst/>
+                    </a:prstGeom>
+                  </pic:spPr>
+                </pic:pic>
+              </a:graphicData>
+            </a:graphic>
+          </wp:inline>
+        </w:drawing>
+      </w:r>
+    </w:p>
+    <w:p>
+      <w:pPr>
+        <w:pStyle w:val="NormalWeb"/>
+        <w:spacing w:before="0" w:beforeAutospacing="0"/>
+        <w:jc w:val="both"/>
+        <w:rPr>
+          <w:rFonts w:ascii="Arial" w:hAnsi="Arial" w:cs="Arial"/>
+          <w:color w:val="202124"/>
+          <w:shd w:val="clear" w:color="auto" w:fill="FFFFFF"/>
+        </w:rPr>
+      </w:pPr>
+    </w:p>
+    <w:p>
+      <w:pPr>
+        <w:pStyle w:val="NormalWeb"/>
+        <w:spacing w:before="0" w:beforeAutospacing="0"/>
+        <w:jc w:val="both"/>
+        <w:rPr>
+          <w:rFonts w:ascii="Arial" w:hAnsi="Arial" w:cs="Arial"/>
+          <w:color w:val="202124"/>
+          <w:shd w:val="clear" w:color="auto" w:fill="FFFFFF"/>
+        </w:rPr>
+      </w:pPr>
+    </w:p>
+    <w:p>
+      <w:pPr>
+        <w:pStyle w:val="NormalWeb"/>
+        <w:spacing w:before="0" w:beforeAutospacing="0"/>
+        <w:jc w:val="both"/>
+        <w:rPr>
+          <w:rFonts w:ascii="Arial" w:hAnsi="Arial" w:cs="Arial"/>
+          <w:b/>
+          <w:bCs/>
+          <w:color w:val="202124"/>
+          <w:sz w:val="32"/>
+          <w:szCs w:val="32"/>
+          <w:u w:val="single"/>
+          <w:shd w:val="clear" w:color="auto" w:fill="FFFFFF"/>
+        </w:rPr>
+      </w:pPr>
+      <w:r>
+        <w:rPr>
+          <w:rFonts w:ascii="Arial" w:hAnsi="Arial" w:cs="Arial"/>
+          <w:b/>
+          <w:bCs/>
+          <w:color w:val="202124"/>
+          <w:sz w:val="32"/>
+          <w:szCs w:val="32"/>
+          <w:u w:val="single"/>
+          <w:shd w:val="clear" w:color="auto" w:fill="FFFFFF"/>
+        </w:rPr>
+        <w:t>Node Interview Questions</w:t>
+      </w:r>
+    </w:p>
+    <w:p>
+      <w:pPr>
+        <w:pStyle w:val="NormalWeb"/>
+        <w:spacing w:before="0" w:beforeAutospacing="0"/>
+        <w:jc w:val="both"/>
+        <w:rPr>
+          <w:rFonts w:ascii="Arial" w:hAnsi="Arial" w:cs="Arial"/>
+          <w:b/>
+          <w:bCs/>
+          <w:color w:val="202124"/>
+          <w:shd w:val="clear" w:color="auto" w:fill="FFFFFF"/>
+        </w:rPr>
+      </w:pPr>
+      <w:r>
+        <w:rPr>
+          <w:rFonts w:ascii="Arial" w:hAnsi="Arial" w:cs="Arial"/>
+          <w:b/>
+          <w:bCs/>
+          <w:color w:val="202124"/>
+          <w:shd w:val="clear" w:color="auto" w:fill="FFFFFF"/>
+        </w:rPr>
+        <w:t>What is difference between Callbacks and Promises?</w:t>
+      </w:r>
+    </w:p>
+    <w:p>
+      <w:pPr>
+        <w:pStyle w:val="NormalWeb"/>
+        <w:spacing w:before="0" w:beforeAutospacing="0"/>
+        <w:jc w:val="both"/>
+        <w:rPr>
+          <w:rFonts w:ascii="Arial" w:hAnsi="Arial" w:cs="Arial"/>
+          <w:color w:val="202124"/>
+          <w:shd w:val="clear" w:color="auto" w:fill="FFFFFF"/>
+        </w:rPr>
+      </w:pPr>
+      <w:r>
+        <w:rPr>
+          <w:rFonts w:ascii="Arial" w:hAnsi="Arial" w:cs="Arial"/>
+          <w:color w:val="202124"/>
+          <w:shd w:val="clear" w:color="auto" w:fill="FFFFFF"/>
+        </w:rPr>
+        <w:t>A key difference between the two is when using the callback approach, we'd normally just pass a callback into a function that would then get called upon completion in order to get the result of something. In promises, however, you attach callbacks on the returned promise object.</w:t>
+      </w:r>
+    </w:p>
+    <w:p>
+      <w:pPr>
+        <w:pStyle w:val="NormalWeb"/>
+        <w:spacing w:before="0" w:beforeAutospacing="0"/>
+        <w:jc w:val="both"/>
+        <w:rPr>
+          <w:rFonts w:ascii="Arial" w:hAnsi="Arial" w:cs="Arial"/>
+          <w:color w:val="202124"/>
+          <w:shd w:val="clear" w:color="auto" w:fill="FFFFFF"/>
+        </w:rPr>
+      </w:pPr>
+    </w:p>
+    <w:p>
+      <w:pPr>
+        <w:pStyle w:val="NormalWeb"/>
+        <w:spacing w:before="0" w:beforeAutospacing="0"/>
+        <w:jc w:val="both"/>
+        <w:rPr>
+          <w:rFonts w:ascii="Arial" w:hAnsi="Arial" w:cs="Arial"/>
+          <w:color w:val="202124"/>
+          <w:shd w:val="clear" w:color="auto" w:fill="FFFFFF"/>
+        </w:rPr>
+      </w:pPr>
+    </w:p>
+    <w:p>
+      <w:pPr>
+        <w:pStyle w:val="NormalWeb"/>
+        <w:spacing w:before="0" w:beforeAutospacing="0"/>
+        <w:jc w:val="both"/>
+        <w:rPr>
+          <w:rFonts w:ascii="Arial" w:hAnsi="Arial" w:cs="Arial"/>
+          <w:color w:val="202124"/>
+          <w:shd w:val="clear" w:color="auto" w:fill="FFFFFF"/>
+        </w:rPr>
+      </w:pPr>
+    </w:p>
+    <w:p>
+      <w:pPr>
+        <w:pStyle w:val="NormalWeb"/>
+        <w:spacing w:before="0" w:beforeAutospacing="0"/>
+        <w:jc w:val="both"/>
+        <w:rPr>
+          <w:rFonts w:ascii="Arial" w:hAnsi="Arial" w:cs="Arial"/>
+          <w:color w:val="202124"/>
+          <w:shd w:val="clear" w:color="auto" w:fill="FFFFFF"/>
+        </w:rPr>
+      </w:pPr>
+    </w:p>
+    <w:p>
+      <w:pPr>
+        <w:pStyle w:val="NormalWeb"/>
+        <w:spacing w:before="0" w:beforeAutospacing="0"/>
+        <w:jc w:val="both"/>
+        <w:rPr>
+          <w:rFonts w:ascii="Arial" w:hAnsi="Arial" w:cs="Arial"/>
           <w:b/>
           <w:bCs/>
           <w:color w:val="202124"/>
@@ -4429,6 +4859,7 @@
           <w:szCs w:val="36"/>
           <w:shd w:val="clear" w:color="auto" w:fill="FFFFFF"/>
         </w:rPr>
+        <w:lastRenderedPageBreak/>
         <w:t xml:space="preserve">                    </w:t>
       </w:r>
     </w:p>
@@ -4489,7 +4920,6 @@
           <w:szCs w:val="36"/>
           <w:shd w:val="clear" w:color="auto" w:fill="FFFFFF"/>
         </w:rPr>
-        <w:lastRenderedPageBreak/>
         <w:t xml:space="preserve"> JavaScript Interview questions</w:t>
       </w:r>
     </w:p>
@@ -4916,6 +5346,7 @@
           <w:sz w:val="28"/>
           <w:szCs w:val="28"/>
         </w:rPr>
+        <w:lastRenderedPageBreak/>
         <w:t>Classes are a feature which basically replace constructor functions and prototypes. You can define blueprints for JavaScript objects with them.</w:t>
       </w:r>
     </w:p>
@@ -5371,6 +5802,7 @@
           <w:sz w:val="28"/>
           <w:szCs w:val="28"/>
         </w:rPr>
+        <w:lastRenderedPageBreak/>
         <w:t>Yes, that is the operator - just three dots. Its usage determines whether you're using it as the spread or rest operator.</w:t>
       </w:r>
     </w:p>
@@ -5770,6 +6202,7 @@
           <w:sz w:val="28"/>
           <w:szCs w:val="28"/>
         </w:rPr>
+        <w:lastRenderedPageBreak/>
         <w:t>newObject</w:t>
       </w:r>
       <w:proofErr w:type="spellEnd"/>
@@ -6175,6 +6608,7 @@
           <w:rFonts w:ascii="Arial" w:hAnsi="Arial" w:cs="Arial"/>
           <w:color w:val="4A4A4A"/>
         </w:rPr>
+        <w:lastRenderedPageBreak/>
         <w:t>. console.log(name); // prints 'Max'</w:t>
       </w:r>
     </w:p>

</xml_diff>